<commit_message>
Added 2.2 formal specs
</commit_message>
<xml_diff>
--- a/Formal Specifications/2.2 specs.docx
+++ b/Formal Specifications/2.2 specs.docx
@@ -193,6 +193,7 @@
         <w:t>begin_monitoring</w:t>
       </w:r>
       <w:proofErr w:type="spellEnd"/>
+      <w:proofErr w:type="gramStart"/>
       <w:r>
         <w:rPr>
           <w:sz w:val="28"/>
@@ -208,8 +209,7 @@
         </w:rPr>
         <w:t>moni</w:t>
       </w:r>
-      <w:bookmarkStart w:id="0" w:name="_GoBack"/>
-      <w:bookmarkEnd w:id="0"/>
+      <w:proofErr w:type="gramEnd"/>
       <w:r>
         <w:rPr>
           <w:sz w:val="28"/>
@@ -545,8 +545,41 @@
           <w:sz w:val="28"/>
           <w:szCs w:val="28"/>
         </w:rPr>
-        <w:t xml:space="preserve"> Λ: Transition specifications</w:t>
-      </w:r>
+        <w:t xml:space="preserve"> </w:t>
+      </w:r>
+      <w:proofErr w:type="spellStart"/>
+      <w:r>
+        <w:rPr>
+          <w:sz w:val="28"/>
+          <w:szCs w:val="28"/>
+        </w:rPr>
+        <w:t>Λ</w:t>
+      </w:r>
+      <w:r>
+        <w:rPr>
+          <w:sz w:val="28"/>
+          <w:szCs w:val="28"/>
+          <w:vertAlign w:val="subscript"/>
+        </w:rPr>
+        <w:t>unrefined</w:t>
+      </w:r>
+      <w:proofErr w:type="spellEnd"/>
+      <w:r>
+        <w:rPr>
+          <w:sz w:val="28"/>
+          <w:szCs w:val="28"/>
+        </w:rPr>
+        <w:t xml:space="preserve"> </w:t>
+      </w:r>
+      <w:proofErr w:type="gramStart"/>
+      <w:r>
+        <w:rPr>
+          <w:sz w:val="28"/>
+          <w:szCs w:val="28"/>
+        </w:rPr>
+        <w:t>={</w:t>
+      </w:r>
+      <w:proofErr w:type="gramEnd"/>
     </w:p>
     <w:p>
       <w:pPr>
@@ -2256,8 +2289,7 @@
     <w:p>
       <w:pPr>
         <w:rPr>
-          <w:rFonts w:ascii="Cambria Math" w:hAnsi="Cambria Math"/>
-          <w:i/>
+          <w:rFonts w:eastAsiaTheme="minorEastAsia"/>
         </w:rPr>
       </w:pPr>
       <w:r>
@@ -2344,20 +2376,853 @@
     <w:p>
       <w:pPr>
         <w:rPr>
-          <w:rFonts w:eastAsiaTheme="minorEastAsia"/>
-          <w:sz w:val="28"/>
-          <w:szCs w:val="28"/>
-        </w:rPr>
-      </w:pPr>
-    </w:p>
-    <w:p>
-      <w:pPr>
-        <w:rPr>
-          <w:rFonts w:eastAsiaTheme="minorEastAsia"/>
-          <w:sz w:val="28"/>
-          <w:szCs w:val="28"/>
-        </w:rPr>
-      </w:pPr>
+          <w:rFonts w:ascii="Cambria Math" w:hAnsi="Cambria Math"/>
+          <w:i/>
+        </w:rPr>
+      </w:pPr>
+      <w:r>
+        <w:rPr>
+          <w:rFonts w:eastAsiaTheme="minorEastAsia"/>
+        </w:rPr>
+        <w:t>}</w:t>
+      </w:r>
+    </w:p>
+    <w:p>
+      <w:pPr>
+        <w:rPr>
+          <w:rFonts w:eastAsiaTheme="minorEastAsia"/>
+          <w:sz w:val="28"/>
+          <w:szCs w:val="28"/>
+        </w:rPr>
+      </w:pPr>
+    </w:p>
+    <w:p>
+      <w:pPr>
+        <w:rPr>
+          <w:sz w:val="28"/>
+          <w:szCs w:val="28"/>
+        </w:rPr>
+      </w:pPr>
+      <w:r>
+        <w:rPr>
+          <w:sz w:val="28"/>
+          <w:szCs w:val="28"/>
+        </w:rPr>
+        <w:t xml:space="preserve">The EFSM </w:t>
+      </w:r>
+      <w:r>
+        <w:rPr>
+          <w:sz w:val="28"/>
+          <w:szCs w:val="28"/>
+        </w:rPr>
+        <w:t xml:space="preserve">of the </w:t>
+      </w:r>
+      <w:proofErr w:type="spellStart"/>
+      <w:r>
+        <w:rPr>
+          <w:sz w:val="28"/>
+          <w:szCs w:val="28"/>
+        </w:rPr>
+        <w:t>init</w:t>
+      </w:r>
+      <w:proofErr w:type="spellEnd"/>
+      <w:r>
+        <w:rPr>
+          <w:sz w:val="28"/>
+          <w:szCs w:val="28"/>
+        </w:rPr>
+        <w:t xml:space="preserve"> state </w:t>
+      </w:r>
+      <w:r>
+        <w:rPr>
+          <w:sz w:val="28"/>
+          <w:szCs w:val="28"/>
+        </w:rPr>
+        <w:t xml:space="preserve">is the tuple S = (Q, Σ1, Σ2, q0, V, Λ), </w:t>
+      </w:r>
+    </w:p>
+    <w:p>
+      <w:pPr>
+        <w:rPr>
+          <w:sz w:val="28"/>
+          <w:szCs w:val="28"/>
+        </w:rPr>
+      </w:pPr>
+      <w:proofErr w:type="gramStart"/>
+      <w:r>
+        <w:rPr>
+          <w:sz w:val="28"/>
+          <w:szCs w:val="28"/>
+        </w:rPr>
+        <w:t>where</w:t>
+      </w:r>
+      <w:proofErr w:type="gramEnd"/>
+      <w:r>
+        <w:rPr>
+          <w:sz w:val="28"/>
+          <w:szCs w:val="28"/>
+        </w:rPr>
+        <w:t xml:space="preserve"> </w:t>
+      </w:r>
+    </w:p>
+    <w:p>
+      <w:pPr>
+        <w:rPr>
+          <w:sz w:val="28"/>
+          <w:szCs w:val="28"/>
+        </w:rPr>
+      </w:pPr>
+      <w:r>
+        <w:rPr>
+          <w:sz w:val="28"/>
+          <w:szCs w:val="28"/>
+        </w:rPr>
+        <w:t>Q = {</w:t>
+      </w:r>
+      <w:proofErr w:type="spellStart"/>
+      <w:r>
+        <w:rPr>
+          <w:sz w:val="28"/>
+          <w:szCs w:val="28"/>
+        </w:rPr>
+        <w:t>boot_hw</w:t>
+      </w:r>
+      <w:proofErr w:type="spellEnd"/>
+      <w:r>
+        <w:rPr>
+          <w:sz w:val="28"/>
+          <w:szCs w:val="28"/>
+        </w:rPr>
+        <w:t xml:space="preserve">, </w:t>
+      </w:r>
+      <w:proofErr w:type="spellStart"/>
+      <w:r>
+        <w:rPr>
+          <w:sz w:val="28"/>
+          <w:szCs w:val="28"/>
+        </w:rPr>
+        <w:t>senchk</w:t>
+      </w:r>
+      <w:proofErr w:type="spellEnd"/>
+      <w:r>
+        <w:rPr>
+          <w:sz w:val="28"/>
+          <w:szCs w:val="28"/>
+        </w:rPr>
+        <w:t xml:space="preserve">, </w:t>
+      </w:r>
+      <w:proofErr w:type="spellStart"/>
+      <w:r>
+        <w:rPr>
+          <w:sz w:val="28"/>
+          <w:szCs w:val="28"/>
+        </w:rPr>
+        <w:t>tchk</w:t>
+      </w:r>
+      <w:proofErr w:type="spellEnd"/>
+      <w:r>
+        <w:rPr>
+          <w:sz w:val="28"/>
+          <w:szCs w:val="28"/>
+        </w:rPr>
+        <w:t xml:space="preserve">, </w:t>
+      </w:r>
+      <w:proofErr w:type="spellStart"/>
+      <w:r>
+        <w:rPr>
+          <w:sz w:val="28"/>
+          <w:szCs w:val="28"/>
+        </w:rPr>
+        <w:t>psichk</w:t>
+      </w:r>
+      <w:proofErr w:type="spellEnd"/>
+      <w:r>
+        <w:rPr>
+          <w:sz w:val="28"/>
+          <w:szCs w:val="28"/>
+        </w:rPr>
+        <w:t xml:space="preserve">, </w:t>
+      </w:r>
+      <w:proofErr w:type="gramStart"/>
+      <w:r>
+        <w:rPr>
+          <w:sz w:val="28"/>
+          <w:szCs w:val="28"/>
+        </w:rPr>
+        <w:t>ready</w:t>
+      </w:r>
+      <w:r>
+        <w:rPr>
+          <w:sz w:val="28"/>
+          <w:szCs w:val="28"/>
+        </w:rPr>
+        <w:t xml:space="preserve"> </w:t>
+      </w:r>
+      <w:r>
+        <w:rPr>
+          <w:sz w:val="28"/>
+          <w:szCs w:val="28"/>
+        </w:rPr>
+        <w:t>}</w:t>
+      </w:r>
+      <w:proofErr w:type="gramEnd"/>
+      <w:r>
+        <w:rPr>
+          <w:sz w:val="28"/>
+          <w:szCs w:val="28"/>
+        </w:rPr>
+        <w:t xml:space="preserve"> </w:t>
+      </w:r>
+    </w:p>
+    <w:p>
+      <w:pPr>
+        <w:rPr>
+          <w:sz w:val="28"/>
+          <w:szCs w:val="28"/>
+        </w:rPr>
+      </w:pPr>
+    </w:p>
+    <w:p>
+      <w:pPr>
+        <w:rPr>
+          <w:sz w:val="28"/>
+          <w:szCs w:val="28"/>
+        </w:rPr>
+      </w:pPr>
+      <w:r>
+        <w:rPr>
+          <w:sz w:val="28"/>
+          <w:szCs w:val="28"/>
+        </w:rPr>
+        <w:t>Σ1 = {</w:t>
+      </w:r>
+      <w:proofErr w:type="spellStart"/>
+      <w:r>
+        <w:rPr>
+          <w:sz w:val="28"/>
+          <w:szCs w:val="28"/>
+        </w:rPr>
+        <w:t>hw_ok</w:t>
+      </w:r>
+      <w:proofErr w:type="spellEnd"/>
+      <w:r>
+        <w:rPr>
+          <w:sz w:val="28"/>
+          <w:szCs w:val="28"/>
+        </w:rPr>
+        <w:t xml:space="preserve">, </w:t>
+      </w:r>
+      <w:proofErr w:type="spellStart"/>
+      <w:r>
+        <w:rPr>
+          <w:sz w:val="28"/>
+          <w:szCs w:val="28"/>
+        </w:rPr>
+        <w:t>sen_ok</w:t>
+      </w:r>
+      <w:proofErr w:type="spellEnd"/>
+      <w:r>
+        <w:rPr>
+          <w:sz w:val="28"/>
+          <w:szCs w:val="28"/>
+        </w:rPr>
+        <w:t xml:space="preserve">, </w:t>
+      </w:r>
+      <w:proofErr w:type="spellStart"/>
+      <w:r>
+        <w:rPr>
+          <w:sz w:val="28"/>
+          <w:szCs w:val="28"/>
+        </w:rPr>
+        <w:t>t_ok</w:t>
+      </w:r>
+      <w:proofErr w:type="spellEnd"/>
+      <w:r>
+        <w:rPr>
+          <w:sz w:val="28"/>
+          <w:szCs w:val="28"/>
+        </w:rPr>
+        <w:t xml:space="preserve">, </w:t>
+      </w:r>
+      <w:proofErr w:type="spellStart"/>
+      <w:r>
+        <w:rPr>
+          <w:sz w:val="28"/>
+          <w:szCs w:val="28"/>
+        </w:rPr>
+        <w:t>psi_ok</w:t>
+      </w:r>
+      <w:proofErr w:type="spellEnd"/>
+      <w:r>
+        <w:rPr>
+          <w:sz w:val="28"/>
+          <w:szCs w:val="28"/>
+        </w:rPr>
+        <w:t>}</w:t>
+      </w:r>
+    </w:p>
+    <w:p>
+      <w:pPr>
+        <w:rPr>
+          <w:sz w:val="28"/>
+          <w:szCs w:val="28"/>
+        </w:rPr>
+      </w:pPr>
+    </w:p>
+    <w:p>
+      <w:pPr>
+        <w:rPr>
+          <w:sz w:val="28"/>
+          <w:szCs w:val="28"/>
+        </w:rPr>
+      </w:pPr>
+      <w:r>
+        <w:rPr>
+          <w:sz w:val="28"/>
+          <w:szCs w:val="28"/>
+        </w:rPr>
+        <w:t xml:space="preserve"> Σ2 = {} </w:t>
+      </w:r>
+    </w:p>
+    <w:p>
+      <w:pPr>
+        <w:rPr>
+          <w:sz w:val="28"/>
+          <w:szCs w:val="28"/>
+        </w:rPr>
+      </w:pPr>
+    </w:p>
+    <w:p>
+      <w:pPr>
+        <w:rPr>
+          <w:sz w:val="28"/>
+          <w:szCs w:val="28"/>
+        </w:rPr>
+      </w:pPr>
+      <w:proofErr w:type="gramStart"/>
+      <w:r>
+        <w:rPr>
+          <w:sz w:val="28"/>
+          <w:szCs w:val="28"/>
+        </w:rPr>
+        <w:t>q0 :</w:t>
+      </w:r>
+      <w:proofErr w:type="gramEnd"/>
+      <w:r>
+        <w:rPr>
+          <w:sz w:val="28"/>
+          <w:szCs w:val="28"/>
+        </w:rPr>
+        <w:t xml:space="preserve"> </w:t>
+      </w:r>
+      <w:proofErr w:type="spellStart"/>
+      <w:r>
+        <w:rPr>
+          <w:sz w:val="28"/>
+          <w:szCs w:val="28"/>
+        </w:rPr>
+        <w:t>boot_hw</w:t>
+      </w:r>
+      <w:proofErr w:type="spellEnd"/>
+      <w:r>
+        <w:rPr>
+          <w:sz w:val="28"/>
+          <w:szCs w:val="28"/>
+        </w:rPr>
+        <w:t xml:space="preserve"> </w:t>
+      </w:r>
+    </w:p>
+    <w:p>
+      <w:pPr>
+        <w:rPr>
+          <w:sz w:val="28"/>
+          <w:szCs w:val="28"/>
+        </w:rPr>
+      </w:pPr>
+    </w:p>
+    <w:p>
+      <w:pPr>
+        <w:rPr>
+          <w:sz w:val="28"/>
+          <w:szCs w:val="28"/>
+        </w:rPr>
+      </w:pPr>
+      <w:proofErr w:type="gramStart"/>
+      <w:r>
+        <w:rPr>
+          <w:sz w:val="28"/>
+          <w:szCs w:val="28"/>
+        </w:rPr>
+        <w:lastRenderedPageBreak/>
+        <w:t>V  =</w:t>
+      </w:r>
+      <w:proofErr w:type="gramEnd"/>
+      <w:r>
+        <w:rPr>
+          <w:sz w:val="28"/>
+          <w:szCs w:val="28"/>
+        </w:rPr>
+        <w:t xml:space="preserve"> {}</w:t>
+      </w:r>
+    </w:p>
+    <w:p>
+      <w:pPr>
+        <w:rPr>
+          <w:sz w:val="28"/>
+          <w:szCs w:val="28"/>
+        </w:rPr>
+      </w:pPr>
+    </w:p>
+    <w:p>
+      <w:pPr>
+        <w:rPr>
+          <w:sz w:val="28"/>
+          <w:szCs w:val="28"/>
+        </w:rPr>
+      </w:pPr>
+      <w:r>
+        <w:rPr>
+          <w:sz w:val="28"/>
+          <w:szCs w:val="28"/>
+        </w:rPr>
+        <w:t xml:space="preserve"> </w:t>
+      </w:r>
+      <w:proofErr w:type="spellStart"/>
+      <w:r>
+        <w:rPr>
+          <w:sz w:val="28"/>
+          <w:szCs w:val="28"/>
+        </w:rPr>
+        <w:t>Λ</w:t>
+      </w:r>
+      <w:r>
+        <w:rPr>
+          <w:sz w:val="28"/>
+          <w:szCs w:val="28"/>
+          <w:vertAlign w:val="subscript"/>
+        </w:rPr>
+        <w:t>refined</w:t>
+      </w:r>
+      <w:proofErr w:type="spellEnd"/>
+      <w:r>
+        <w:rPr>
+          <w:sz w:val="28"/>
+          <w:szCs w:val="28"/>
+          <w:vertAlign w:val="subscript"/>
+        </w:rPr>
+        <w:t xml:space="preserve"> </w:t>
+      </w:r>
+      <w:proofErr w:type="gramStart"/>
+      <w:r>
+        <w:rPr>
+          <w:sz w:val="28"/>
+          <w:szCs w:val="28"/>
+        </w:rPr>
+        <w:t>={</w:t>
+      </w:r>
+      <w:proofErr w:type="gramEnd"/>
+    </w:p>
+    <w:p>
+      <w:pPr>
+        <w:pStyle w:val="ListParagraph"/>
+        <w:numPr>
+          <w:ilvl w:val="0"/>
+          <w:numId w:val="1"/>
+        </w:numPr>
+        <w:rPr>
+          <w:sz w:val="28"/>
+          <w:szCs w:val="28"/>
+        </w:rPr>
+      </w:pPr>
+      <w:r>
+        <w:rPr>
+          <w:sz w:val="28"/>
+          <w:szCs w:val="28"/>
+        </w:rPr>
+        <w:t xml:space="preserve">→ </w:t>
+      </w:r>
+      <w:proofErr w:type="spellStart"/>
+      <w:r>
+        <w:rPr>
+          <w:sz w:val="28"/>
+          <w:szCs w:val="28"/>
+        </w:rPr>
+        <w:t>boot_hw</w:t>
+      </w:r>
+      <w:proofErr w:type="spellEnd"/>
+    </w:p>
+    <w:p>
+      <w:pPr>
+        <w:pStyle w:val="ListParagraph"/>
+        <w:numPr>
+          <w:ilvl w:val="0"/>
+          <w:numId w:val="1"/>
+        </w:numPr>
+        <w:rPr>
+          <w:sz w:val="28"/>
+          <w:szCs w:val="28"/>
+        </w:rPr>
+      </w:pPr>
+      <w:proofErr w:type="spellStart"/>
+      <w:r>
+        <w:rPr>
+          <w:sz w:val="28"/>
+          <w:szCs w:val="28"/>
+        </w:rPr>
+        <w:t>boot_hw</w:t>
+      </w:r>
+      <w:proofErr w:type="spellEnd"/>
+      <m:oMath>
+        <m:box>
+          <m:boxPr>
+            <m:opEmu m:val="1"/>
+            <m:ctrlPr>
+              <w:rPr>
+                <w:rFonts w:ascii="Cambria Math" w:hAnsi="Cambria Math"/>
+                <w:i/>
+                <w:sz w:val="28"/>
+                <w:szCs w:val="28"/>
+              </w:rPr>
+            </m:ctrlPr>
+          </m:boxPr>
+          <m:e>
+            <m:groupChr>
+              <m:groupChrPr>
+                <m:chr m:val="→"/>
+                <m:vertJc m:val="bot"/>
+                <m:ctrlPr>
+                  <w:rPr>
+                    <w:rFonts w:ascii="Cambria Math" w:hAnsi="Cambria Math"/>
+                    <w:i/>
+                    <w:sz w:val="28"/>
+                    <w:szCs w:val="28"/>
+                  </w:rPr>
+                </m:ctrlPr>
+              </m:groupChrPr>
+              <m:e>
+                <m:r>
+                  <w:rPr>
+                    <w:rFonts w:ascii="Cambria Math" w:hAnsi="Cambria Math"/>
+                    <w:sz w:val="28"/>
+                    <w:szCs w:val="28"/>
+                  </w:rPr>
+                  <m:t>hw_ok</m:t>
+                </m:r>
+              </m:e>
+            </m:groupChr>
+          </m:e>
+        </m:box>
+        <m:r>
+          <w:rPr>
+            <w:rFonts w:ascii="Cambria Math" w:hAnsi="Cambria Math"/>
+            <w:sz w:val="28"/>
+            <w:szCs w:val="28"/>
+          </w:rPr>
+          <m:t xml:space="preserve"> </m:t>
+        </m:r>
+      </m:oMath>
+      <w:r>
+        <w:rPr>
+          <w:rFonts w:eastAsiaTheme="minorEastAsia"/>
+          <w:sz w:val="28"/>
+          <w:szCs w:val="28"/>
+        </w:rPr>
+        <w:t>senchk</w:t>
+      </w:r>
+    </w:p>
+    <w:p>
+      <w:pPr>
+        <w:pStyle w:val="ListParagraph"/>
+        <w:numPr>
+          <w:ilvl w:val="0"/>
+          <w:numId w:val="1"/>
+        </w:numPr>
+        <w:rPr>
+          <w:sz w:val="28"/>
+          <w:szCs w:val="28"/>
+        </w:rPr>
+      </w:pPr>
+      <w:r>
+        <w:rPr>
+          <w:rFonts w:eastAsiaTheme="minorEastAsia"/>
+          <w:sz w:val="28"/>
+          <w:szCs w:val="28"/>
+        </w:rPr>
+        <w:t xml:space="preserve"> </w:t>
+      </w:r>
+      <w:proofErr w:type="spellStart"/>
+      <w:r>
+        <w:rPr>
+          <w:sz w:val="28"/>
+          <w:szCs w:val="28"/>
+        </w:rPr>
+        <w:t>senchk</w:t>
+      </w:r>
+      <w:proofErr w:type="spellEnd"/>
+      <m:oMath>
+        <m:box>
+          <m:boxPr>
+            <m:opEmu m:val="1"/>
+            <m:ctrlPr>
+              <w:rPr>
+                <w:rFonts w:ascii="Cambria Math" w:hAnsi="Cambria Math"/>
+                <w:i/>
+                <w:sz w:val="28"/>
+                <w:szCs w:val="28"/>
+              </w:rPr>
+            </m:ctrlPr>
+          </m:boxPr>
+          <m:e>
+            <m:groupChr>
+              <m:groupChrPr>
+                <m:chr m:val="→"/>
+                <m:vertJc m:val="bot"/>
+                <m:ctrlPr>
+                  <w:rPr>
+                    <w:rFonts w:ascii="Cambria Math" w:hAnsi="Cambria Math"/>
+                    <w:i/>
+                    <w:sz w:val="28"/>
+                    <w:szCs w:val="28"/>
+                  </w:rPr>
+                </m:ctrlPr>
+              </m:groupChrPr>
+              <m:e>
+                <m:r>
+                  <w:rPr>
+                    <w:rFonts w:ascii="Cambria Math" w:hAnsi="Cambria Math"/>
+                    <w:sz w:val="28"/>
+                    <w:szCs w:val="28"/>
+                  </w:rPr>
+                  <m:t>sen</m:t>
+                </m:r>
+                <m:r>
+                  <w:rPr>
+                    <w:rFonts w:ascii="Cambria Math" w:hAnsi="Cambria Math"/>
+                    <w:sz w:val="28"/>
+                    <w:szCs w:val="28"/>
+                  </w:rPr>
+                  <m:t>_ok</m:t>
+                </m:r>
+              </m:e>
+            </m:groupChr>
+          </m:e>
+        </m:box>
+        <m:r>
+          <w:rPr>
+            <w:rFonts w:ascii="Cambria Math" w:hAnsi="Cambria Math"/>
+            <w:sz w:val="28"/>
+            <w:szCs w:val="28"/>
+          </w:rPr>
+          <m:t xml:space="preserve"> </m:t>
+        </m:r>
+      </m:oMath>
+      <w:r>
+        <w:rPr>
+          <w:rFonts w:eastAsiaTheme="minorEastAsia"/>
+          <w:sz w:val="28"/>
+          <w:szCs w:val="28"/>
+        </w:rPr>
+        <w:t>tchk</w:t>
+      </w:r>
+    </w:p>
+    <w:p>
+      <w:pPr>
+        <w:pStyle w:val="ListParagraph"/>
+        <w:numPr>
+          <w:ilvl w:val="0"/>
+          <w:numId w:val="1"/>
+        </w:numPr>
+        <w:rPr>
+          <w:sz w:val="28"/>
+          <w:szCs w:val="28"/>
+        </w:rPr>
+      </w:pPr>
+      <w:proofErr w:type="spellStart"/>
+      <w:r>
+        <w:rPr>
+          <w:sz w:val="28"/>
+          <w:szCs w:val="28"/>
+        </w:rPr>
+        <w:t>t</w:t>
+      </w:r>
+      <w:r>
+        <w:rPr>
+          <w:sz w:val="28"/>
+          <w:szCs w:val="28"/>
+        </w:rPr>
+        <w:t>chk</w:t>
+      </w:r>
+      <w:proofErr w:type="spellEnd"/>
+      <m:oMath>
+        <m:box>
+          <m:boxPr>
+            <m:opEmu m:val="1"/>
+            <m:ctrlPr>
+              <w:rPr>
+                <w:rFonts w:ascii="Cambria Math" w:hAnsi="Cambria Math"/>
+                <w:i/>
+                <w:sz w:val="28"/>
+                <w:szCs w:val="28"/>
+              </w:rPr>
+            </m:ctrlPr>
+          </m:boxPr>
+          <m:e>
+            <m:groupChr>
+              <m:groupChrPr>
+                <m:chr m:val="→"/>
+                <m:vertJc m:val="bot"/>
+                <m:ctrlPr>
+                  <w:rPr>
+                    <w:rFonts w:ascii="Cambria Math" w:hAnsi="Cambria Math"/>
+                    <w:i/>
+                    <w:sz w:val="28"/>
+                    <w:szCs w:val="28"/>
+                  </w:rPr>
+                </m:ctrlPr>
+              </m:groupChrPr>
+              <m:e>
+                <m:r>
+                  <w:rPr>
+                    <w:rFonts w:ascii="Cambria Math" w:hAnsi="Cambria Math"/>
+                    <w:sz w:val="28"/>
+                    <w:szCs w:val="28"/>
+                  </w:rPr>
+                  <m:t>t</m:t>
+                </m:r>
+                <m:r>
+                  <w:rPr>
+                    <w:rFonts w:ascii="Cambria Math" w:hAnsi="Cambria Math"/>
+                    <w:sz w:val="28"/>
+                    <w:szCs w:val="28"/>
+                  </w:rPr>
+                  <m:t>_ok</m:t>
+                </m:r>
+              </m:e>
+            </m:groupChr>
+          </m:e>
+        </m:box>
+        <m:r>
+          <w:rPr>
+            <w:rFonts w:ascii="Cambria Math" w:hAnsi="Cambria Math"/>
+            <w:sz w:val="28"/>
+            <w:szCs w:val="28"/>
+          </w:rPr>
+          <m:t xml:space="preserve"> </m:t>
+        </m:r>
+      </m:oMath>
+      <w:r>
+        <w:rPr>
+          <w:rFonts w:eastAsiaTheme="minorEastAsia"/>
+          <w:sz w:val="28"/>
+          <w:szCs w:val="28"/>
+        </w:rPr>
+        <w:t>psichk</w:t>
+      </w:r>
+    </w:p>
+    <w:p>
+      <w:pPr>
+        <w:pStyle w:val="ListParagraph"/>
+        <w:numPr>
+          <w:ilvl w:val="0"/>
+          <w:numId w:val="1"/>
+        </w:numPr>
+        <w:rPr>
+          <w:sz w:val="28"/>
+          <w:szCs w:val="28"/>
+        </w:rPr>
+      </w:pPr>
+      <w:proofErr w:type="spellStart"/>
+      <w:r>
+        <w:rPr>
+          <w:sz w:val="28"/>
+          <w:szCs w:val="28"/>
+        </w:rPr>
+        <w:t>psichk</w:t>
+      </w:r>
+      <w:proofErr w:type="spellEnd"/>
+      <m:oMath>
+        <m:box>
+          <m:boxPr>
+            <m:opEmu m:val="1"/>
+            <m:ctrlPr>
+              <w:rPr>
+                <w:rFonts w:ascii="Cambria Math" w:hAnsi="Cambria Math"/>
+                <w:i/>
+                <w:sz w:val="28"/>
+                <w:szCs w:val="28"/>
+              </w:rPr>
+            </m:ctrlPr>
+          </m:boxPr>
+          <m:e>
+            <m:groupChr>
+              <m:groupChrPr>
+                <m:chr m:val="→"/>
+                <m:vertJc m:val="bot"/>
+                <m:ctrlPr>
+                  <w:rPr>
+                    <w:rFonts w:ascii="Cambria Math" w:hAnsi="Cambria Math"/>
+                    <w:i/>
+                    <w:sz w:val="28"/>
+                    <w:szCs w:val="28"/>
+                  </w:rPr>
+                </m:ctrlPr>
+              </m:groupChrPr>
+              <m:e>
+                <m:r>
+                  <w:rPr>
+                    <w:rFonts w:ascii="Cambria Math" w:hAnsi="Cambria Math"/>
+                    <w:sz w:val="28"/>
+                    <w:szCs w:val="28"/>
+                  </w:rPr>
+                  <m:t>psi</m:t>
+                </m:r>
+                <m:r>
+                  <w:rPr>
+                    <w:rFonts w:ascii="Cambria Math" w:hAnsi="Cambria Math"/>
+                    <w:sz w:val="28"/>
+                    <w:szCs w:val="28"/>
+                  </w:rPr>
+                  <m:t>_ok</m:t>
+                </m:r>
+              </m:e>
+            </m:groupChr>
+          </m:e>
+        </m:box>
+        <m:r>
+          <w:rPr>
+            <w:rFonts w:ascii="Cambria Math" w:hAnsi="Cambria Math"/>
+            <w:sz w:val="28"/>
+            <w:szCs w:val="28"/>
+          </w:rPr>
+          <m:t xml:space="preserve"> </m:t>
+        </m:r>
+      </m:oMath>
+      <w:r>
+        <w:rPr>
+          <w:rFonts w:eastAsiaTheme="minorEastAsia"/>
+          <w:sz w:val="28"/>
+          <w:szCs w:val="28"/>
+        </w:rPr>
+        <w:t>ready</w:t>
+      </w:r>
+    </w:p>
+    <w:p>
+      <w:pPr>
+        <w:ind w:left="60"/>
+        <w:rPr>
+          <w:sz w:val="28"/>
+          <w:szCs w:val="28"/>
+        </w:rPr>
+      </w:pPr>
+      <w:r>
+        <w:rPr>
+          <w:sz w:val="28"/>
+          <w:szCs w:val="28"/>
+        </w:rPr>
+        <w:t>}</w:t>
+      </w:r>
+      <w:bookmarkStart w:id="0" w:name="_GoBack"/>
+      <w:bookmarkEnd w:id="0"/>
     </w:p>
     <w:p>
       <w:pPr>
@@ -2392,6 +3257,103 @@
     </w:sectPr>
   </w:body>
 </w:document>
+</file>
+
+<file path=word/numbering.xml><?xml version="1.0" encoding="utf-8"?>
+<w:numbering xmlns:wpc="http://schemas.microsoft.com/office/word/2010/wordprocessingCanvas" xmlns:mc="http://schemas.openxmlformats.org/markup-compatibility/2006" xmlns:o="urn:schemas-microsoft-com:office:office" xmlns:r="http://schemas.openxmlformats.org/officeDocument/2006/relationships" xmlns:m="http://schemas.openxmlformats.org/officeDocument/2006/math" xmlns:v="urn:schemas-microsoft-com:vml" xmlns:wp14="http://schemas.microsoft.com/office/word/2010/wordprocessingDrawing" xmlns:wp="http://schemas.openxmlformats.org/drawingml/2006/wordprocessingDrawing" xmlns:w10="urn:schemas-microsoft-com:office:word" xmlns:w="http://schemas.openxmlformats.org/wordprocessingml/2006/main" xmlns:w14="http://schemas.microsoft.com/office/word/2010/wordml" xmlns:w15="http://schemas.microsoft.com/office/word/2012/wordml" xmlns:wpg="http://schemas.microsoft.com/office/word/2010/wordprocessingGroup" xmlns:wpi="http://schemas.microsoft.com/office/word/2010/wordprocessingInk" xmlns:wne="http://schemas.microsoft.com/office/word/2006/wordml" xmlns:wps="http://schemas.microsoft.com/office/word/2010/wordprocessingShape" mc:Ignorable="w14 w15 wp14">
+  <w:abstractNum w:abstractNumId="0">
+    <w:nsid w:val="2C557A6F"/>
+    <w:multiLevelType w:val="hybridMultilevel"/>
+    <w:tmpl w:val="670E21AC"/>
+    <w:lvl w:ilvl="0" w:tplc="7D581E4A">
+      <w:start w:val="1"/>
+      <w:numFmt w:val="decimal"/>
+      <w:lvlText w:val="%1."/>
+      <w:lvlJc w:val="left"/>
+      <w:pPr>
+        <w:ind w:left="420" w:hanging="360"/>
+      </w:pPr>
+      <w:rPr>
+        <w:rFonts w:hint="default"/>
+      </w:rPr>
+    </w:lvl>
+    <w:lvl w:ilvl="1" w:tplc="10090019" w:tentative="1">
+      <w:start w:val="1"/>
+      <w:numFmt w:val="lowerLetter"/>
+      <w:lvlText w:val="%2."/>
+      <w:lvlJc w:val="left"/>
+      <w:pPr>
+        <w:ind w:left="1140" w:hanging="360"/>
+      </w:pPr>
+    </w:lvl>
+    <w:lvl w:ilvl="2" w:tplc="1009001B" w:tentative="1">
+      <w:start w:val="1"/>
+      <w:numFmt w:val="lowerRoman"/>
+      <w:lvlText w:val="%3."/>
+      <w:lvlJc w:val="right"/>
+      <w:pPr>
+        <w:ind w:left="1860" w:hanging="180"/>
+      </w:pPr>
+    </w:lvl>
+    <w:lvl w:ilvl="3" w:tplc="1009000F" w:tentative="1">
+      <w:start w:val="1"/>
+      <w:numFmt w:val="decimal"/>
+      <w:lvlText w:val="%4."/>
+      <w:lvlJc w:val="left"/>
+      <w:pPr>
+        <w:ind w:left="2580" w:hanging="360"/>
+      </w:pPr>
+    </w:lvl>
+    <w:lvl w:ilvl="4" w:tplc="10090019" w:tentative="1">
+      <w:start w:val="1"/>
+      <w:numFmt w:val="lowerLetter"/>
+      <w:lvlText w:val="%5."/>
+      <w:lvlJc w:val="left"/>
+      <w:pPr>
+        <w:ind w:left="3300" w:hanging="360"/>
+      </w:pPr>
+    </w:lvl>
+    <w:lvl w:ilvl="5" w:tplc="1009001B" w:tentative="1">
+      <w:start w:val="1"/>
+      <w:numFmt w:val="lowerRoman"/>
+      <w:lvlText w:val="%6."/>
+      <w:lvlJc w:val="right"/>
+      <w:pPr>
+        <w:ind w:left="4020" w:hanging="180"/>
+      </w:pPr>
+    </w:lvl>
+    <w:lvl w:ilvl="6" w:tplc="1009000F" w:tentative="1">
+      <w:start w:val="1"/>
+      <w:numFmt w:val="decimal"/>
+      <w:lvlText w:val="%7."/>
+      <w:lvlJc w:val="left"/>
+      <w:pPr>
+        <w:ind w:left="4740" w:hanging="360"/>
+      </w:pPr>
+    </w:lvl>
+    <w:lvl w:ilvl="7" w:tplc="10090019" w:tentative="1">
+      <w:start w:val="1"/>
+      <w:numFmt w:val="lowerLetter"/>
+      <w:lvlText w:val="%8."/>
+      <w:lvlJc w:val="left"/>
+      <w:pPr>
+        <w:ind w:left="5460" w:hanging="360"/>
+      </w:pPr>
+    </w:lvl>
+    <w:lvl w:ilvl="8" w:tplc="1009001B" w:tentative="1">
+      <w:start w:val="1"/>
+      <w:numFmt w:val="lowerRoman"/>
+      <w:lvlText w:val="%9."/>
+      <w:lvlJc w:val="right"/>
+      <w:pPr>
+        <w:ind w:left="6180" w:hanging="180"/>
+      </w:pPr>
+    </w:lvl>
+  </w:abstractNum>
+  <w:num w:numId="1">
+    <w:abstractNumId w:val="0"/>
+  </w:num>
+</w:numbering>
 </file>
 
 <file path=word/styles.xml><?xml version="1.0" encoding="utf-8"?>
@@ -2824,6 +3786,17 @@
       <w:color w:val="808080"/>
     </w:rPr>
   </w:style>
+  <w:style w:type="paragraph" w:styleId="ListParagraph">
+    <w:name w:val="List Paragraph"/>
+    <w:basedOn w:val="Normal"/>
+    <w:uiPriority w:val="34"/>
+    <w:qFormat/>
+    <w:rsid w:val="00FE11C8"/>
+    <w:pPr>
+      <w:ind w:left="720"/>
+      <w:contextualSpacing/>
+    </w:pPr>
+  </w:style>
 </w:styles>
 </file>
 
@@ -3086,4 +4059,16 @@
     </a:ext>
   </a:extLst>
 </a:theme>
+</file>
+
+<file path=customXml/item1.xml><?xml version="1.0" encoding="utf-8"?>
+<b:Sources xmlns:b="http://schemas.openxmlformats.org/officeDocument/2006/bibliography" xmlns="http://schemas.openxmlformats.org/officeDocument/2006/bibliography" SelectedStyle="\APASixthEditionOfficeOnline.xsl" StyleName="APA" Version="6"/>
+</file>
+
+<file path=customXml/itemProps1.xml><?xml version="1.0" encoding="utf-8"?>
+<ds:datastoreItem xmlns:ds="http://schemas.openxmlformats.org/officeDocument/2006/customXml" ds:itemID="{0CEA7DC8-73FF-4FCA-A583-FCE677FF4D51}">
+  <ds:schemaRefs>
+    <ds:schemaRef ds:uri="http://schemas.openxmlformats.org/officeDocument/2006/bibliography"/>
+  </ds:schemaRefs>
+</ds:datastoreItem>
 </file>
</xml_diff>